<commit_message>
created Data folder, added more to HowTo file
</commit_message>
<xml_diff>
--- a/How to use VisuaLearning.docx
+++ b/How to use VisuaLearning.docx
@@ -16,23 +16,7 @@
           <w:sz w:val="32"/>
           <w:szCs w:val="32"/>
         </w:rPr>
-        <w:t xml:space="preserve">How to use </w:t>
-      </w:r>
-      <w:proofErr w:type="spellStart"/>
-      <w:r>
-        <w:rPr>
-          <w:sz w:val="32"/>
-          <w:szCs w:val="32"/>
-        </w:rPr>
-        <w:t>VisuaLearning</w:t>
-      </w:r>
-      <w:proofErr w:type="spellEnd"/>
-      <w:r>
-        <w:rPr>
-          <w:sz w:val="32"/>
-          <w:szCs w:val="32"/>
-        </w:rPr>
-        <w:t>: Bayes Net Debugger</w:t>
+        <w:t>How to use VisuaLearning: Bayes Net Debugger</w:t>
       </w:r>
     </w:p>
     <w:p>
@@ -476,6 +460,13 @@
         <w:lastRenderedPageBreak/>
         <w:t>Step 2: Creating Nodes</w:t>
       </w:r>
+      <w:r>
+        <w:rPr>
+          <w:b/>
+          <w:szCs w:val="24"/>
+        </w:rPr>
+        <w:t xml:space="preserve"> and Naming Nodes</w:t>
+      </w:r>
     </w:p>
     <w:p>
       <w:pPr>
@@ -674,7 +665,6 @@
           <w:szCs w:val="24"/>
         </w:rPr>
       </w:pPr>
-      <w:bookmarkStart w:id="0" w:name="_GoBack"/>
       <w:r>
         <w:rPr>
           <w:noProof/>
@@ -723,6 +713,435 @@
           </wp:inline>
         </w:drawing>
       </w:r>
+    </w:p>
+    <w:p>
+      <w:pPr>
+        <w:pStyle w:val="MLA"/>
+        <w:spacing w:line="240" w:lineRule="auto"/>
+        <w:ind w:left="720"/>
+        <w:rPr>
+          <w:szCs w:val="24"/>
+        </w:rPr>
+      </w:pPr>
+    </w:p>
+    <w:p>
+      <w:pPr>
+        <w:pStyle w:val="MLA"/>
+        <w:spacing w:line="240" w:lineRule="auto"/>
+        <w:rPr>
+          <w:b/>
+          <w:szCs w:val="24"/>
+        </w:rPr>
+      </w:pPr>
+      <w:r>
+        <w:rPr>
+          <w:b/>
+          <w:szCs w:val="24"/>
+        </w:rPr>
+        <w:t>Step 3: Animating Nodes</w:t>
+      </w:r>
+    </w:p>
+    <w:p>
+      <w:pPr>
+        <w:pStyle w:val="MLA"/>
+        <w:spacing w:line="240" w:lineRule="auto"/>
+        <w:rPr>
+          <w:szCs w:val="24"/>
+        </w:rPr>
+      </w:pPr>
+      <w:r>
+        <w:rPr>
+          <w:szCs w:val="24"/>
+        </w:rPr>
+        <w:t>Animating nodes helps the user visualize the data. During animation, the user is able to see how often certain features are true at the same time. Visualizing the correlation between features thus allows the user to make conjectures about whether or not there is causation between two features.</w:t>
+      </w:r>
+    </w:p>
+    <w:p>
+      <w:pPr>
+        <w:pStyle w:val="MLA"/>
+        <w:spacing w:line="240" w:lineRule="auto"/>
+        <w:rPr>
+          <w:szCs w:val="24"/>
+        </w:rPr>
+      </w:pPr>
+    </w:p>
+    <w:p>
+      <w:pPr>
+        <w:pStyle w:val="MLA"/>
+        <w:numPr>
+          <w:ilvl w:val="0"/>
+          <w:numId w:val="2"/>
+        </w:numPr>
+        <w:spacing w:line="240" w:lineRule="auto"/>
+        <w:rPr>
+          <w:szCs w:val="24"/>
+        </w:rPr>
+      </w:pPr>
+      <w:r>
+        <w:rPr>
+          <w:szCs w:val="24"/>
+        </w:rPr>
+        <w:t>Highlight two nodes that may be correlated to one another by Ctrl+click on each node.</w:t>
+      </w:r>
+    </w:p>
+    <w:p>
+      <w:pPr>
+        <w:pStyle w:val="MLA"/>
+        <w:spacing w:line="240" w:lineRule="auto"/>
+        <w:ind w:left="720"/>
+        <w:rPr>
+          <w:szCs w:val="24"/>
+        </w:rPr>
+      </w:pPr>
+      <w:r>
+        <w:rPr>
+          <w:noProof/>
+          <w:szCs w:val="24"/>
+        </w:rPr>
+        <w:drawing>
+          <wp:inline distT="0" distB="0" distL="0" distR="0">
+            <wp:extent cx="5080000" cy="2834162"/>
+            <wp:effectExtent l="0" t="0" r="6350" b="4445"/>
+            <wp:docPr id="7" name="Picture 7"/>
+            <wp:cNvGraphicFramePr>
+              <a:graphicFrameLocks xmlns:a="http://schemas.openxmlformats.org/drawingml/2006/main" noChangeAspect="1"/>
+            </wp:cNvGraphicFramePr>
+            <a:graphic xmlns:a="http://schemas.openxmlformats.org/drawingml/2006/main">
+              <a:graphicData uri="http://schemas.openxmlformats.org/drawingml/2006/picture">
+                <pic:pic xmlns:pic="http://schemas.openxmlformats.org/drawingml/2006/picture">
+                  <pic:nvPicPr>
+                    <pic:cNvPr id="7" name="3a.png"/>
+                    <pic:cNvPicPr/>
+                  </pic:nvPicPr>
+                  <pic:blipFill>
+                    <a:blip r:embed="rId11" cstate="print">
+                      <a:extLst>
+                        <a:ext uri="{28A0092B-C50C-407E-A947-70E740481C1C}">
+                          <a14:useLocalDpi xmlns:a14="http://schemas.microsoft.com/office/drawing/2010/main" val="0"/>
+                        </a:ext>
+                      </a:extLst>
+                    </a:blip>
+                    <a:stretch>
+                      <a:fillRect/>
+                    </a:stretch>
+                  </pic:blipFill>
+                  <pic:spPr>
+                    <a:xfrm>
+                      <a:off x="0" y="0"/>
+                      <a:ext cx="5081368" cy="2834925"/>
+                    </a:xfrm>
+                    <a:prstGeom prst="rect">
+                      <a:avLst/>
+                    </a:prstGeom>
+                  </pic:spPr>
+                </pic:pic>
+              </a:graphicData>
+            </a:graphic>
+          </wp:inline>
+        </w:drawing>
+      </w:r>
+    </w:p>
+    <w:p>
+      <w:pPr>
+        <w:pStyle w:val="MLA"/>
+        <w:spacing w:line="240" w:lineRule="auto"/>
+        <w:ind w:left="720"/>
+        <w:rPr>
+          <w:szCs w:val="24"/>
+        </w:rPr>
+      </w:pPr>
+    </w:p>
+    <w:p>
+      <w:pPr>
+        <w:pStyle w:val="MLA"/>
+        <w:numPr>
+          <w:ilvl w:val="0"/>
+          <w:numId w:val="2"/>
+        </w:numPr>
+        <w:spacing w:line="240" w:lineRule="auto"/>
+        <w:rPr>
+          <w:szCs w:val="24"/>
+        </w:rPr>
+      </w:pPr>
+      <w:r>
+        <w:rPr>
+          <w:szCs w:val="24"/>
+        </w:rPr>
+        <w:t>All highlighted nodes will animate. Start and Stop Animation by clicking the “Start Animation” and “Stop Animation” buttons in the tool dock. Change the speed of the animation by sliding the slider.</w:t>
+      </w:r>
+    </w:p>
+    <w:p>
+      <w:pPr>
+        <w:pStyle w:val="MLA"/>
+        <w:spacing w:line="240" w:lineRule="auto"/>
+        <w:ind w:left="720"/>
+        <w:rPr>
+          <w:szCs w:val="24"/>
+        </w:rPr>
+      </w:pPr>
+      <w:r>
+        <w:rPr>
+          <w:noProof/>
+          <w:szCs w:val="24"/>
+        </w:rPr>
+        <w:lastRenderedPageBreak/>
+        <w:drawing>
+          <wp:inline distT="0" distB="0" distL="0" distR="0">
+            <wp:extent cx="5057574" cy="2815167"/>
+            <wp:effectExtent l="0" t="0" r="0" b="4445"/>
+            <wp:docPr id="8" name="Picture 8"/>
+            <wp:cNvGraphicFramePr>
+              <a:graphicFrameLocks xmlns:a="http://schemas.openxmlformats.org/drawingml/2006/main" noChangeAspect="1"/>
+            </wp:cNvGraphicFramePr>
+            <a:graphic xmlns:a="http://schemas.openxmlformats.org/drawingml/2006/main">
+              <a:graphicData uri="http://schemas.openxmlformats.org/drawingml/2006/picture">
+                <pic:pic xmlns:pic="http://schemas.openxmlformats.org/drawingml/2006/picture">
+                  <pic:nvPicPr>
+                    <pic:cNvPr id="8" name="3b.png"/>
+                    <pic:cNvPicPr/>
+                  </pic:nvPicPr>
+                  <pic:blipFill>
+                    <a:blip r:embed="rId12" cstate="print">
+                      <a:extLst>
+                        <a:ext uri="{28A0092B-C50C-407E-A947-70E740481C1C}">
+                          <a14:useLocalDpi xmlns:a14="http://schemas.microsoft.com/office/drawing/2010/main" val="0"/>
+                        </a:ext>
+                      </a:extLst>
+                    </a:blip>
+                    <a:stretch>
+                      <a:fillRect/>
+                    </a:stretch>
+                  </pic:blipFill>
+                  <pic:spPr>
+                    <a:xfrm>
+                      <a:off x="0" y="0"/>
+                      <a:ext cx="5058008" cy="2815409"/>
+                    </a:xfrm>
+                    <a:prstGeom prst="rect">
+                      <a:avLst/>
+                    </a:prstGeom>
+                  </pic:spPr>
+                </pic:pic>
+              </a:graphicData>
+            </a:graphic>
+          </wp:inline>
+        </w:drawing>
+      </w:r>
+    </w:p>
+    <w:p>
+      <w:pPr>
+        <w:pStyle w:val="MLA"/>
+        <w:spacing w:line="240" w:lineRule="auto"/>
+        <w:ind w:left="720"/>
+        <w:rPr>
+          <w:szCs w:val="24"/>
+        </w:rPr>
+      </w:pPr>
+    </w:p>
+    <w:p>
+      <w:pPr>
+        <w:pStyle w:val="MLA"/>
+        <w:numPr>
+          <w:ilvl w:val="0"/>
+          <w:numId w:val="2"/>
+        </w:numPr>
+        <w:spacing w:line="240" w:lineRule="auto"/>
+        <w:rPr>
+          <w:szCs w:val="24"/>
+        </w:rPr>
+      </w:pPr>
+      <w:r>
+        <w:rPr>
+          <w:szCs w:val="24"/>
+        </w:rPr>
+        <w:t>When two features are true at the same time they will both flash a green color. Progress for the animation is displayed by the green bar underneath “Animate Speed”.</w:t>
+      </w:r>
+    </w:p>
+    <w:p>
+      <w:pPr>
+        <w:pStyle w:val="MLA"/>
+        <w:spacing w:line="240" w:lineRule="auto"/>
+        <w:ind w:left="720"/>
+        <w:rPr>
+          <w:szCs w:val="24"/>
+        </w:rPr>
+      </w:pPr>
+      <w:r>
+        <w:rPr>
+          <w:noProof/>
+          <w:szCs w:val="24"/>
+        </w:rPr>
+        <w:drawing>
+          <wp:inline distT="0" distB="0" distL="0" distR="0">
+            <wp:extent cx="5088539" cy="2781300"/>
+            <wp:effectExtent l="0" t="0" r="0" b="0"/>
+            <wp:docPr id="9" name="Picture 9"/>
+            <wp:cNvGraphicFramePr>
+              <a:graphicFrameLocks xmlns:a="http://schemas.openxmlformats.org/drawingml/2006/main" noChangeAspect="1"/>
+            </wp:cNvGraphicFramePr>
+            <a:graphic xmlns:a="http://schemas.openxmlformats.org/drawingml/2006/main">
+              <a:graphicData uri="http://schemas.openxmlformats.org/drawingml/2006/picture">
+                <pic:pic xmlns:pic="http://schemas.openxmlformats.org/drawingml/2006/picture">
+                  <pic:nvPicPr>
+                    <pic:cNvPr id="9" name="3c.png"/>
+                    <pic:cNvPicPr/>
+                  </pic:nvPicPr>
+                  <pic:blipFill>
+                    <a:blip r:embed="rId13" cstate="print">
+                      <a:extLst>
+                        <a:ext uri="{28A0092B-C50C-407E-A947-70E740481C1C}">
+                          <a14:useLocalDpi xmlns:a14="http://schemas.microsoft.com/office/drawing/2010/main" val="0"/>
+                        </a:ext>
+                      </a:extLst>
+                    </a:blip>
+                    <a:stretch>
+                      <a:fillRect/>
+                    </a:stretch>
+                  </pic:blipFill>
+                  <pic:spPr>
+                    <a:xfrm>
+                      <a:off x="0" y="0"/>
+                      <a:ext cx="5091860" cy="2783115"/>
+                    </a:xfrm>
+                    <a:prstGeom prst="rect">
+                      <a:avLst/>
+                    </a:prstGeom>
+                  </pic:spPr>
+                </pic:pic>
+              </a:graphicData>
+            </a:graphic>
+          </wp:inline>
+        </w:drawing>
+      </w:r>
+    </w:p>
+    <w:p>
+      <w:pPr>
+        <w:pStyle w:val="MLA"/>
+        <w:spacing w:line="240" w:lineRule="auto"/>
+        <w:ind w:left="720"/>
+        <w:rPr>
+          <w:szCs w:val="24"/>
+        </w:rPr>
+      </w:pPr>
+    </w:p>
+    <w:p>
+      <w:pPr>
+        <w:pStyle w:val="MLA"/>
+        <w:spacing w:line="240" w:lineRule="auto"/>
+        <w:rPr>
+          <w:b/>
+          <w:szCs w:val="24"/>
+        </w:rPr>
+      </w:pPr>
+      <w:r>
+        <w:rPr>
+          <w:b/>
+          <w:szCs w:val="24"/>
+        </w:rPr>
+        <w:t>Step 4: Connecting and Disconnecting Nodes</w:t>
+      </w:r>
+    </w:p>
+    <w:p>
+      <w:pPr>
+        <w:pStyle w:val="MLA"/>
+        <w:numPr>
+          <w:ilvl w:val="0"/>
+          <w:numId w:val="2"/>
+        </w:numPr>
+        <w:spacing w:line="240" w:lineRule="auto"/>
+        <w:rPr>
+          <w:szCs w:val="24"/>
+        </w:rPr>
+      </w:pPr>
+      <w:r>
+        <w:rPr>
+          <w:szCs w:val="24"/>
+        </w:rPr>
+        <w:t>To connect two nodes, click the button that says “Connect Mode</w:t>
+      </w:r>
+      <w:r>
+        <w:rPr>
+          <w:szCs w:val="24"/>
+        </w:rPr>
+        <w:t>”. All nodes must not be highlighted in order to enter connect mode.</w:t>
+      </w:r>
+    </w:p>
+    <w:p>
+      <w:pPr>
+        <w:pStyle w:val="MLA"/>
+        <w:numPr>
+          <w:ilvl w:val="0"/>
+          <w:numId w:val="2"/>
+        </w:numPr>
+        <w:spacing w:line="240" w:lineRule="auto"/>
+        <w:rPr>
+          <w:szCs w:val="24"/>
+        </w:rPr>
+      </w:pPr>
+      <w:r>
+        <w:rPr>
+          <w:szCs w:val="24"/>
+        </w:rPr>
+        <w:t>Once in connect mode, click the node that is supposed to be the parent. This highlights the node yellow.</w:t>
+      </w:r>
+    </w:p>
+    <w:p>
+      <w:pPr>
+        <w:pStyle w:val="MLA"/>
+        <w:numPr>
+          <w:ilvl w:val="0"/>
+          <w:numId w:val="2"/>
+        </w:numPr>
+        <w:spacing w:line="240" w:lineRule="auto"/>
+        <w:rPr>
+          <w:szCs w:val="24"/>
+        </w:rPr>
+      </w:pPr>
+      <w:r>
+        <w:rPr>
+          <w:szCs w:val="24"/>
+        </w:rPr>
+        <w:t>Once the parent has been selected, click on the child node. This draws an arrow between the parent and the child.</w:t>
+      </w:r>
+    </w:p>
+    <w:p>
+      <w:pPr>
+        <w:pStyle w:val="MLA"/>
+        <w:numPr>
+          <w:ilvl w:val="0"/>
+          <w:numId w:val="2"/>
+        </w:numPr>
+        <w:spacing w:line="240" w:lineRule="auto"/>
+        <w:rPr>
+          <w:szCs w:val="24"/>
+        </w:rPr>
+      </w:pPr>
+      <w:r>
+        <w:rPr>
+          <w:szCs w:val="24"/>
+        </w:rPr>
+        <w:t>Exit connect mode when finishing connecting nodes.</w:t>
+      </w:r>
+    </w:p>
+    <w:p>
+      <w:pPr>
+        <w:pStyle w:val="MLA"/>
+        <w:numPr>
+          <w:ilvl w:val="0"/>
+          <w:numId w:val="2"/>
+        </w:numPr>
+        <w:spacing w:line="240" w:lineRule="auto"/>
+        <w:rPr>
+          <w:szCs w:val="24"/>
+        </w:rPr>
+      </w:pPr>
+      <w:r>
+        <w:rPr>
+          <w:szCs w:val="24"/>
+        </w:rPr>
+        <w:t>To disconnect nodes, highlight the two nodes you want to disconnect</w:t>
+      </w:r>
+      <w:bookmarkStart w:id="0" w:name="_GoBack"/>
       <w:bookmarkEnd w:id="0"/>
     </w:p>
     <w:sectPr>
@@ -740,7 +1159,7 @@
   <w:abstractNum w:abstractNumId="0" w15:restartNumberingAfterBreak="0">
     <w:nsid w:val="205769BC"/>
     <w:multiLevelType w:val="hybridMultilevel"/>
-    <w:tmpl w:val="62AA7E20"/>
+    <w:tmpl w:val="2BB66272"/>
     <w:lvl w:ilvl="0" w:tplc="04090001">
       <w:start w:val="1"/>
       <w:numFmt w:val="bullet"/>

</xml_diff>